<commit_message>
Finalização do documento, incluindo os dados da 2ª parte
</commit_message>
<xml_diff>
--- a/Respostas Desafio Tecnico.docx
+++ b/Respostas Desafio Tecnico.docx
@@ -55,6 +55,35 @@
           <w:szCs w:val="24"/>
         </w:rPr>
         <w:t>Etapa Desafio Prático</w:t>
+      </w:r>
+    </w:p>
+    <w:p>
+      <w:pPr>
+        <w:spacing w:line="240" w:lineRule="auto"/>
+        <w:jc w:val="both"/>
+        <w:rPr>
+          <w:rFonts w:cstheme="minorHAnsi"/>
+        </w:rPr>
+      </w:pPr>
+      <w:proofErr w:type="spellStart"/>
+      <w:r>
+        <w:rPr>
+          <w:rFonts w:cstheme="minorHAnsi"/>
+        </w:rPr>
+        <w:t>GITHub</w:t>
+      </w:r>
+      <w:proofErr w:type="spellEnd"/>
+      <w:r>
+        <w:rPr>
+          <w:rFonts w:cstheme="minorHAnsi"/>
+        </w:rPr>
+        <w:t xml:space="preserve">: </w:t>
+      </w:r>
+      <w:r>
+        <w:rPr>
+          <w:rFonts w:cstheme="minorHAnsi"/>
+        </w:rPr>
+        <w:t>https://github.com/erysonc/PD</w:t>
       </w:r>
     </w:p>
     <w:p>
@@ -1494,6 +1523,46 @@
         <w:rPr>
           <w:rFonts w:cstheme="minorHAnsi"/>
         </w:rPr>
+        <w:t>"</w:t>
+      </w:r>
+      <w:r>
+        <w:rPr>
+          <w:rFonts w:cstheme="minorHAnsi"/>
+        </w:rPr>
+        <w:t>A1_</w:t>
+      </w:r>
+      <w:proofErr w:type="spellStart"/>
+      <w:r>
+        <w:rPr>
+          <w:rFonts w:cstheme="minorHAnsi"/>
+        </w:rPr>
+        <w:t>Script_PRE</w:t>
+      </w:r>
+      <w:proofErr w:type="spellEnd"/>
+      <w:r>
+        <w:rPr>
+          <w:rFonts w:cstheme="minorHAnsi"/>
+        </w:rPr>
+        <w:t>.</w:t>
+      </w:r>
+      <w:proofErr w:type="spellStart"/>
+      <w:r>
+        <w:rPr>
+          <w:rFonts w:cstheme="minorHAnsi"/>
+        </w:rPr>
+        <w:t>py</w:t>
+      </w:r>
+      <w:proofErr w:type="spellEnd"/>
+      <w:r>
+        <w:rPr>
+          <w:rFonts w:cstheme="minorHAnsi"/>
+        </w:rPr>
+        <w:t xml:space="preserve">" </w:t>
+      </w:r>
+      <w:r>
+        <w:rPr>
+          <w:rFonts w:cstheme="minorHAnsi"/>
+        </w:rPr>
         <w:t xml:space="preserve">com código </w:t>
       </w:r>
       <w:r>
@@ -1538,45 +1607,6 @@
           <w:rFonts w:cstheme="minorHAnsi"/>
         </w:rPr>
       </w:pPr>
-      <w:r>
-        <w:rPr>
-          <w:rFonts w:cstheme="minorHAnsi"/>
-        </w:rPr>
-        <w:object w:dxaOrig="1534" w:dyaOrig="997">
-          <v:shapetype id="_x0000_t75" coordsize="21600,21600" o:spt="75" o:preferrelative="t" path="m@4@5l@4@11@9@11@9@5xe" filled="f" stroked="f">
-            <v:stroke joinstyle="miter"/>
-            <v:formulas>
-              <v:f eqn="if lineDrawn pixelLineWidth 0"/>
-              <v:f eqn="sum @0 1 0"/>
-              <v:f eqn="sum 0 0 @1"/>
-              <v:f eqn="prod @2 1 2"/>
-              <v:f eqn="prod @3 21600 pixelWidth"/>
-              <v:f eqn="prod @3 21600 pixelHeight"/>
-              <v:f eqn="sum @0 0 1"/>
-              <v:f eqn="prod @6 1 2"/>
-              <v:f eqn="prod @7 21600 pixelWidth"/>
-              <v:f eqn="sum @8 21600 0"/>
-              <v:f eqn="prod @7 21600 pixelHeight"/>
-              <v:f eqn="sum @10 21600 0"/>
-            </v:formulas>
-            <v:path o:extrusionok="f" gradientshapeok="t" o:connecttype="rect"/>
-            <o:lock v:ext="edit" aspectratio="t"/>
-          </v:shapetype>
-          <v:shape id="_x0000_i1025" type="#_x0000_t75" style="width:77pt;height:50.25pt" o:ole="">
-            <v:imagedata r:id="rId7" o:title=""/>
-          </v:shape>
-          <o:OLEObject Type="Embed" ProgID="Package" ShapeID="_x0000_i1025" DrawAspect="Icon" ObjectID="_1667183351" r:id="rId8"/>
-        </w:object>
-      </w:r>
-    </w:p>
-    <w:p>
-      <w:pPr>
-        <w:spacing w:line="240" w:lineRule="auto"/>
-        <w:jc w:val="both"/>
-        <w:rPr>
-          <w:rFonts w:cstheme="minorHAnsi"/>
-        </w:rPr>
-      </w:pPr>
     </w:p>
     <w:p>
       <w:pPr>
@@ -1605,28 +1635,84 @@
         <w:rPr>
           <w:rFonts w:cstheme="minorHAnsi"/>
         </w:rPr>
-        <w:t>, segue o SCRIPT :</w:t>
-      </w:r>
-    </w:p>
-    <w:p>
-      <w:pPr>
-        <w:spacing w:line="240" w:lineRule="auto"/>
-        <w:jc w:val="both"/>
-        <w:rPr>
-          <w:rFonts w:cstheme="minorHAnsi"/>
-        </w:rPr>
-      </w:pPr>
-      <w:r>
-        <w:rPr>
-          <w:rFonts w:cstheme="minorHAnsi"/>
-        </w:rPr>
-        <w:object w:dxaOrig="1534" w:dyaOrig="997">
-          <v:shape id="_x0000_i1026" type="#_x0000_t75" style="width:77pt;height:50.25pt" o:ole="">
-            <v:imagedata r:id="rId9" o:title=""/>
-          </v:shape>
-          <o:OLEObject Type="Embed" ProgID="Package" ShapeID="_x0000_i1026" DrawAspect="Icon" ObjectID="_1667183352" r:id="rId10"/>
-        </w:object>
-      </w:r>
+        <w:t xml:space="preserve">, </w:t>
+      </w:r>
+      <w:r>
+        <w:rPr>
+          <w:rFonts w:cstheme="minorHAnsi"/>
+        </w:rPr>
+        <w:t xml:space="preserve">foram gerados os scripts </w:t>
+      </w:r>
+      <w:r>
+        <w:rPr>
+          <w:rFonts w:cstheme="minorHAnsi"/>
+          <w:b/>
+        </w:rPr>
+        <w:t>A2_</w:t>
+      </w:r>
+      <w:proofErr w:type="spellStart"/>
+      <w:r>
+        <w:rPr>
+          <w:rFonts w:cstheme="minorHAnsi"/>
+          <w:b/>
+        </w:rPr>
+        <w:t>Script_STG</w:t>
+      </w:r>
+      <w:proofErr w:type="spellEnd"/>
+      <w:r>
+        <w:rPr>
+          <w:rFonts w:cstheme="minorHAnsi"/>
+          <w:b/>
+        </w:rPr>
+        <w:t>.</w:t>
+      </w:r>
+      <w:proofErr w:type="spellStart"/>
+      <w:r>
+        <w:rPr>
+          <w:rFonts w:cstheme="minorHAnsi"/>
+          <w:b/>
+        </w:rPr>
+        <w:t>py</w:t>
+      </w:r>
+      <w:proofErr w:type="spellEnd"/>
+      <w:r>
+        <w:rPr>
+          <w:rFonts w:cstheme="minorHAnsi"/>
+        </w:rPr>
+        <w:t xml:space="preserve"> e </w:t>
+      </w:r>
+      <w:r>
+        <w:rPr>
+          <w:rFonts w:cstheme="minorHAnsi"/>
+          <w:b/>
+        </w:rPr>
+        <w:t>A3_</w:t>
+      </w:r>
+      <w:proofErr w:type="spellStart"/>
+      <w:r>
+        <w:rPr>
+          <w:rFonts w:cstheme="minorHAnsi"/>
+          <w:b/>
+        </w:rPr>
+        <w:t>Script_TMPDIM</w:t>
+      </w:r>
+      <w:proofErr w:type="spellEnd"/>
+      <w:r>
+        <w:rPr>
+          <w:rFonts w:cstheme="minorHAnsi"/>
+          <w:b/>
+        </w:rPr>
+        <w:t>.</w:t>
+      </w:r>
+      <w:proofErr w:type="spellStart"/>
+      <w:r>
+        <w:rPr>
+          <w:rFonts w:cstheme="minorHAnsi"/>
+          <w:b/>
+        </w:rPr>
+        <w:t>py</w:t>
+      </w:r>
+      <w:proofErr w:type="spellEnd"/>
     </w:p>
     <w:p>
       <w:pPr>
@@ -1662,27 +1748,51 @@
         <w:rPr>
           <w:rFonts w:cstheme="minorHAnsi"/>
         </w:rPr>
-        <w:t>, segue o SCRIPT :</w:t>
-      </w:r>
-    </w:p>
-    <w:p>
-      <w:pPr>
-        <w:spacing w:line="240" w:lineRule="auto"/>
-        <w:jc w:val="both"/>
-        <w:rPr>
-          <w:rFonts w:cstheme="minorHAnsi"/>
-        </w:rPr>
-      </w:pPr>
-      <w:r>
-        <w:rPr>
-          <w:rFonts w:cstheme="minorHAnsi"/>
-        </w:rPr>
-        <w:object w:dxaOrig="1534" w:dyaOrig="997">
-          <v:shape id="_x0000_i1027" type="#_x0000_t75" style="width:77pt;height:50.25pt" o:ole="">
-            <v:imagedata r:id="rId11" o:title=""/>
-          </v:shape>
-          <o:OLEObject Type="Embed" ProgID="Package" ShapeID="_x0000_i1027" DrawAspect="Icon" ObjectID="_1667183353" r:id="rId12"/>
-        </w:object>
+        <w:t xml:space="preserve">, </w:t>
+      </w:r>
+      <w:r>
+        <w:rPr>
+          <w:rFonts w:cstheme="minorHAnsi"/>
+        </w:rPr>
+        <w:t xml:space="preserve">foi gerado o script </w:t>
+      </w:r>
+      <w:r>
+        <w:rPr>
+          <w:rFonts w:cstheme="minorHAnsi"/>
+          <w:b/>
+        </w:rPr>
+        <w:t>A4_</w:t>
+      </w:r>
+      <w:proofErr w:type="spellStart"/>
+      <w:r>
+        <w:rPr>
+          <w:rFonts w:cstheme="minorHAnsi"/>
+          <w:b/>
+        </w:rPr>
+        <w:t>Script_DIM</w:t>
+      </w:r>
+      <w:proofErr w:type="spellEnd"/>
+      <w:r>
+        <w:rPr>
+          <w:rFonts w:cstheme="minorHAnsi"/>
+          <w:b/>
+        </w:rPr>
+        <w:t>.</w:t>
+      </w:r>
+      <w:proofErr w:type="spellStart"/>
+      <w:r>
+        <w:rPr>
+          <w:rFonts w:cstheme="minorHAnsi"/>
+          <w:b/>
+        </w:rPr>
+        <w:t>py</w:t>
+      </w:r>
+      <w:proofErr w:type="spellEnd"/>
+      <w:r>
+        <w:rPr>
+          <w:rFonts w:cstheme="minorHAnsi"/>
+        </w:rPr>
+        <w:t>.</w:t>
       </w:r>
     </w:p>
     <w:p>
@@ -1719,37 +1829,537 @@
         <w:rPr>
           <w:rFonts w:cstheme="minorHAnsi"/>
         </w:rPr>
-        <w:t>, segue o SCRIPT :</w:t>
-      </w:r>
-    </w:p>
-    <w:p>
-      <w:pPr>
-        <w:spacing w:line="240" w:lineRule="auto"/>
-        <w:jc w:val="both"/>
-        <w:rPr>
-          <w:rFonts w:cstheme="minorHAnsi"/>
-        </w:rPr>
-      </w:pPr>
-      <w:r>
-        <w:rPr>
-          <w:rFonts w:cstheme="minorHAnsi"/>
-        </w:rPr>
-        <w:object w:dxaOrig="1534" w:dyaOrig="997">
-          <v:shape id="_x0000_i1028" type="#_x0000_t75" style="width:77pt;height:50.25pt" o:ole="">
-            <v:imagedata r:id="rId13" o:title=""/>
-          </v:shape>
-          <o:OLEObject Type="Embed" ProgID="Package" ShapeID="_x0000_i1028" DrawAspect="Icon" ObjectID="_1667183354" r:id="rId14"/>
-        </w:object>
-      </w:r>
-    </w:p>
-    <w:p>
-      <w:pPr>
-        <w:spacing w:line="240" w:lineRule="auto"/>
-        <w:jc w:val="both"/>
-        <w:rPr>
-          <w:rFonts w:cstheme="minorHAnsi"/>
-        </w:rPr>
-      </w:pPr>
+        <w:t xml:space="preserve">, </w:t>
+      </w:r>
+      <w:r>
+        <w:rPr>
+          <w:rFonts w:cstheme="minorHAnsi"/>
+        </w:rPr>
+        <w:t xml:space="preserve">foi gerado o script </w:t>
+      </w:r>
+      <w:r>
+        <w:rPr>
+          <w:rFonts w:cstheme="minorHAnsi"/>
+          <w:b/>
+        </w:rPr>
+        <w:t>A5_</w:t>
+      </w:r>
+      <w:proofErr w:type="spellStart"/>
+      <w:r>
+        <w:rPr>
+          <w:rFonts w:cstheme="minorHAnsi"/>
+          <w:b/>
+        </w:rPr>
+        <w:t>Script_FT</w:t>
+      </w:r>
+      <w:proofErr w:type="spellEnd"/>
+      <w:r>
+        <w:rPr>
+          <w:rFonts w:cstheme="minorHAnsi"/>
+          <w:b/>
+        </w:rPr>
+        <w:t>.</w:t>
+      </w:r>
+      <w:proofErr w:type="spellStart"/>
+      <w:r>
+        <w:rPr>
+          <w:rFonts w:cstheme="minorHAnsi"/>
+          <w:b/>
+        </w:rPr>
+        <w:t>py</w:t>
+      </w:r>
+      <w:proofErr w:type="spellEnd"/>
+    </w:p>
+    <w:p>
+      <w:pPr>
+        <w:spacing w:line="240" w:lineRule="auto"/>
+        <w:jc w:val="both"/>
+        <w:rPr>
+          <w:rFonts w:cstheme="minorHAnsi"/>
+        </w:rPr>
+      </w:pPr>
+    </w:p>
+    <w:p>
+      <w:pPr>
+        <w:autoSpaceDE w:val="0"/>
+        <w:autoSpaceDN w:val="0"/>
+        <w:adjustRightInd w:val="0"/>
+        <w:spacing w:after="0" w:line="240" w:lineRule="auto"/>
+        <w:jc w:val="both"/>
+        <w:rPr>
+          <w:rFonts w:cstheme="minorHAnsi"/>
+          <w:b/>
+          <w:bCs/>
+          <w:sz w:val="28"/>
+        </w:rPr>
+      </w:pPr>
+      <w:r>
+        <w:rPr>
+          <w:rFonts w:cstheme="minorHAnsi"/>
+          <w:b/>
+          <w:bCs/>
+          <w:sz w:val="28"/>
+        </w:rPr>
+        <w:t>2</w:t>
+      </w:r>
+      <w:r>
+        <w:rPr>
+          <w:rFonts w:cstheme="minorHAnsi"/>
+          <w:b/>
+          <w:bCs/>
+          <w:sz w:val="28"/>
+        </w:rPr>
+        <w:t>ª Parte</w:t>
+      </w:r>
+    </w:p>
+    <w:p>
+      <w:pPr>
+        <w:spacing w:line="240" w:lineRule="auto"/>
+        <w:jc w:val="both"/>
+        <w:rPr>
+          <w:rFonts w:eastAsia="ArialMT" w:cstheme="minorHAnsi"/>
+        </w:rPr>
+      </w:pPr>
+    </w:p>
+    <w:p>
+      <w:pPr>
+        <w:spacing w:line="240" w:lineRule="auto"/>
+        <w:jc w:val="both"/>
+        <w:rPr>
+          <w:rFonts w:eastAsia="ArialMT" w:cstheme="minorHAnsi"/>
+          <w:b/>
+          <w:sz w:val="24"/>
+        </w:rPr>
+      </w:pPr>
+      <w:r>
+        <w:rPr>
+          <w:rFonts w:eastAsia="ArialMT" w:cstheme="minorHAnsi"/>
+          <w:b/>
+          <w:sz w:val="24"/>
+        </w:rPr>
+        <w:t>Situação problema:</w:t>
+      </w:r>
+    </w:p>
+    <w:p>
+      <w:pPr>
+        <w:spacing w:line="240" w:lineRule="auto"/>
+        <w:jc w:val="both"/>
+        <w:rPr>
+          <w:rFonts w:eastAsia="ArialMT" w:cstheme="minorHAnsi"/>
+        </w:rPr>
+      </w:pPr>
+      <w:proofErr w:type="spellStart"/>
+      <w:r>
+        <w:rPr>
+          <w:rFonts w:eastAsia="ArialMT" w:cstheme="minorHAnsi"/>
+        </w:rPr>
+        <w:t>Def</w:t>
+      </w:r>
+      <w:proofErr w:type="spellEnd"/>
+    </w:p>
+    <w:p>
+      <w:pPr>
+        <w:pStyle w:val="PargrafodaLista"/>
+        <w:numPr>
+          <w:ilvl w:val="0"/>
+          <w:numId w:val="10"/>
+        </w:numPr>
+        <w:spacing w:line="240" w:lineRule="auto"/>
+        <w:jc w:val="both"/>
+        <w:rPr>
+          <w:rFonts w:eastAsia="ArialMT" w:cstheme="minorHAnsi"/>
+        </w:rPr>
+      </w:pPr>
+      <w:r>
+        <w:rPr>
+          <w:rFonts w:eastAsia="ArialMT" w:cstheme="minorHAnsi"/>
+        </w:rPr>
+        <w:t>Fazer o processamento da BASE B em conjunto com a BASE A</w:t>
+      </w:r>
+    </w:p>
+    <w:p>
+      <w:pPr>
+        <w:pStyle w:val="PargrafodaLista"/>
+        <w:numPr>
+          <w:ilvl w:val="0"/>
+          <w:numId w:val="10"/>
+        </w:numPr>
+        <w:spacing w:line="240" w:lineRule="auto"/>
+        <w:jc w:val="both"/>
+        <w:rPr>
+          <w:rFonts w:eastAsia="ArialMT" w:cstheme="minorHAnsi"/>
+        </w:rPr>
+      </w:pPr>
+      <w:r>
+        <w:rPr>
+          <w:rFonts w:eastAsia="ArialMT" w:cstheme="minorHAnsi"/>
+        </w:rPr>
+        <w:t xml:space="preserve">Criar um </w:t>
+      </w:r>
+      <w:proofErr w:type="spellStart"/>
+      <w:r>
+        <w:rPr>
+          <w:rFonts w:eastAsia="ArialMT" w:cstheme="minorHAnsi"/>
+        </w:rPr>
+        <w:t>pipeline</w:t>
+      </w:r>
+      <w:proofErr w:type="spellEnd"/>
+      <w:r>
+        <w:rPr>
+          <w:rFonts w:eastAsia="ArialMT" w:cstheme="minorHAnsi"/>
+        </w:rPr>
+        <w:t xml:space="preserve"> para extrair informa</w:t>
+      </w:r>
+      <w:r>
+        <w:rPr>
+          <w:rFonts w:eastAsia="ArialMT" w:cstheme="minorHAnsi" w:hint="eastAsia"/>
+        </w:rPr>
+        <w:t>çõ</w:t>
+      </w:r>
+      <w:r>
+        <w:rPr>
+          <w:rFonts w:eastAsia="ArialMT" w:cstheme="minorHAnsi"/>
+        </w:rPr>
+        <w:t>es importantes que permitam analisar o que os</w:t>
+      </w:r>
+      <w:r>
+        <w:rPr>
+          <w:rFonts w:eastAsia="ArialMT" w:cstheme="minorHAnsi"/>
+        </w:rPr>
+        <w:t xml:space="preserve"> </w:t>
+      </w:r>
+      <w:r>
+        <w:rPr>
+          <w:rFonts w:eastAsia="ArialMT" w:cstheme="minorHAnsi"/>
+        </w:rPr>
+        <w:t>usu</w:t>
+      </w:r>
+      <w:r>
+        <w:rPr>
+          <w:rFonts w:eastAsia="ArialMT" w:cstheme="minorHAnsi" w:hint="eastAsia"/>
+        </w:rPr>
+        <w:t>á</w:t>
+      </w:r>
+      <w:r>
+        <w:rPr>
+          <w:rFonts w:eastAsia="ArialMT" w:cstheme="minorHAnsi"/>
+        </w:rPr>
+        <w:t>rios do PD acessam na nossa plataforma e como fazem isso. Analise os dados</w:t>
+      </w:r>
+      <w:r>
+        <w:rPr>
+          <w:rFonts w:eastAsia="ArialMT" w:cstheme="minorHAnsi"/>
+        </w:rPr>
+        <w:t xml:space="preserve"> </w:t>
+      </w:r>
+      <w:r>
+        <w:rPr>
+          <w:rFonts w:eastAsia="ArialMT" w:cstheme="minorHAnsi"/>
+        </w:rPr>
+        <w:t>para extrair as informa</w:t>
+      </w:r>
+      <w:r>
+        <w:rPr>
+          <w:rFonts w:eastAsia="ArialMT" w:cstheme="minorHAnsi" w:hint="eastAsia"/>
+        </w:rPr>
+        <w:t>çõ</w:t>
+      </w:r>
+      <w:r>
+        <w:rPr>
+          <w:rFonts w:eastAsia="ArialMT" w:cstheme="minorHAnsi"/>
+        </w:rPr>
+        <w:t>es que voc</w:t>
+      </w:r>
+      <w:r>
+        <w:rPr>
+          <w:rFonts w:eastAsia="ArialMT" w:cstheme="minorHAnsi" w:hint="eastAsia"/>
+        </w:rPr>
+        <w:t>ê</w:t>
+      </w:r>
+      <w:r>
+        <w:rPr>
+          <w:rFonts w:eastAsia="ArialMT" w:cstheme="minorHAnsi"/>
+        </w:rPr>
+        <w:t xml:space="preserve"> julgue serem relevantes para entender o</w:t>
+      </w:r>
+      <w:r>
+        <w:rPr>
+          <w:rFonts w:eastAsia="ArialMT" w:cstheme="minorHAnsi"/>
+        </w:rPr>
+        <w:t xml:space="preserve"> </w:t>
+      </w:r>
+      <w:r>
+        <w:rPr>
+          <w:rFonts w:eastAsia="ArialMT" w:cstheme="minorHAnsi"/>
+        </w:rPr>
+        <w:t>comportamento do usu</w:t>
+      </w:r>
+      <w:r>
+        <w:rPr>
+          <w:rFonts w:eastAsia="ArialMT" w:cstheme="minorHAnsi" w:hint="eastAsia"/>
+        </w:rPr>
+        <w:t>á</w:t>
+      </w:r>
+      <w:r>
+        <w:rPr>
+          <w:rFonts w:eastAsia="ArialMT" w:cstheme="minorHAnsi"/>
+        </w:rPr>
+        <w:t>rio</w:t>
+      </w:r>
+    </w:p>
+    <w:p>
+      <w:pPr>
+        <w:pStyle w:val="PargrafodaLista"/>
+        <w:numPr>
+          <w:ilvl w:val="0"/>
+          <w:numId w:val="10"/>
+        </w:numPr>
+        <w:spacing w:line="240" w:lineRule="auto"/>
+        <w:jc w:val="both"/>
+        <w:rPr>
+          <w:rFonts w:eastAsia="ArialMT" w:cstheme="minorHAnsi"/>
+        </w:rPr>
+      </w:pPr>
+      <w:r>
+        <w:rPr>
+          <w:rFonts w:eastAsia="ArialMT" w:cstheme="minorHAnsi"/>
+        </w:rPr>
+        <w:t>Em rela</w:t>
+      </w:r>
+      <w:r>
+        <w:rPr>
+          <w:rFonts w:eastAsia="ArialMT" w:cstheme="minorHAnsi" w:hint="eastAsia"/>
+        </w:rPr>
+        <w:t>çã</w:t>
+      </w:r>
+      <w:r>
+        <w:rPr>
+          <w:rFonts w:eastAsia="ArialMT" w:cstheme="minorHAnsi"/>
+        </w:rPr>
+        <w:t xml:space="preserve">o </w:t>
+      </w:r>
+      <w:r>
+        <w:rPr>
+          <w:rFonts w:eastAsia="ArialMT" w:cstheme="minorHAnsi" w:hint="eastAsia"/>
+        </w:rPr>
+        <w:t>à</w:t>
+      </w:r>
+      <w:r>
+        <w:rPr>
+          <w:rFonts w:eastAsia="ArialMT" w:cstheme="minorHAnsi"/>
+        </w:rPr>
+        <w:t xml:space="preserve"> tecnologia, o </w:t>
+      </w:r>
+      <w:r>
+        <w:rPr>
+          <w:rFonts w:eastAsia="ArialMT" w:cstheme="minorHAnsi" w:hint="eastAsia"/>
+        </w:rPr>
+        <w:t>ú</w:t>
+      </w:r>
+      <w:r>
+        <w:rPr>
+          <w:rFonts w:eastAsia="ArialMT" w:cstheme="minorHAnsi"/>
+        </w:rPr>
+        <w:t>nico pr</w:t>
+      </w:r>
+      <w:r>
+        <w:rPr>
+          <w:rFonts w:eastAsia="ArialMT" w:cstheme="minorHAnsi" w:hint="eastAsia"/>
+        </w:rPr>
+        <w:t>é</w:t>
+      </w:r>
+      <w:r>
+        <w:rPr>
+          <w:rFonts w:eastAsia="ArialMT" w:cstheme="minorHAnsi"/>
+        </w:rPr>
+        <w:t xml:space="preserve">-requisito </w:t>
+      </w:r>
+      <w:r>
+        <w:rPr>
+          <w:rFonts w:eastAsia="ArialMT" w:cstheme="minorHAnsi" w:hint="eastAsia"/>
+        </w:rPr>
+        <w:t>é</w:t>
+      </w:r>
+      <w:r>
+        <w:rPr>
+          <w:rFonts w:eastAsia="ArialMT" w:cstheme="minorHAnsi"/>
+        </w:rPr>
+        <w:t xml:space="preserve"> a utiliza</w:t>
+      </w:r>
+      <w:r>
+        <w:rPr>
+          <w:rFonts w:eastAsia="ArialMT" w:cstheme="minorHAnsi" w:hint="eastAsia"/>
+        </w:rPr>
+        <w:t>çã</w:t>
+      </w:r>
+      <w:r>
+        <w:rPr>
+          <w:rFonts w:eastAsia="ArialMT" w:cstheme="minorHAnsi"/>
+        </w:rPr>
+        <w:t xml:space="preserve">o do framework </w:t>
+      </w:r>
+      <w:proofErr w:type="spellStart"/>
+      <w:r>
+        <w:rPr>
+          <w:rFonts w:eastAsia="ArialMT" w:cstheme="minorHAnsi"/>
+        </w:rPr>
+        <w:t>Spark</w:t>
+      </w:r>
+      <w:proofErr w:type="spellEnd"/>
+      <w:r>
+        <w:rPr>
+          <w:rFonts w:eastAsia="ArialMT" w:cstheme="minorHAnsi"/>
+        </w:rPr>
+        <w:t xml:space="preserve"> para o processamento dos dados</w:t>
+      </w:r>
+    </w:p>
+    <w:p>
+      <w:pPr>
+        <w:spacing w:line="240" w:lineRule="auto"/>
+        <w:jc w:val="both"/>
+        <w:rPr>
+          <w:rFonts w:cstheme="minorHAnsi"/>
+        </w:rPr>
+      </w:pPr>
+    </w:p>
+    <w:p>
+      <w:pPr>
+        <w:spacing w:line="240" w:lineRule="auto"/>
+        <w:jc w:val="both"/>
+        <w:rPr>
+          <w:rFonts w:cstheme="minorHAnsi"/>
+        </w:rPr>
+      </w:pPr>
+      <w:r>
+        <w:rPr>
+          <w:rFonts w:cstheme="minorHAnsi"/>
+          <w:b/>
+          <w:sz w:val="24"/>
+        </w:rPr>
+        <w:t>Solução</w:t>
+      </w:r>
+      <w:r>
+        <w:rPr>
+          <w:rFonts w:cstheme="minorHAnsi"/>
+        </w:rPr>
+        <w:t>:</w:t>
+      </w:r>
+    </w:p>
+    <w:p>
+      <w:pPr>
+        <w:spacing w:line="240" w:lineRule="auto"/>
+        <w:jc w:val="both"/>
+        <w:rPr>
+          <w:rFonts w:cstheme="minorHAnsi"/>
+          <w:b/>
+        </w:rPr>
+      </w:pPr>
+      <w:r>
+        <w:rPr>
+          <w:rFonts w:cstheme="minorHAnsi"/>
+          <w:b/>
+        </w:rPr>
+        <w:t>1-  e 2-</w:t>
+      </w:r>
+    </w:p>
+    <w:p>
+      <w:pPr>
+        <w:spacing w:line="240" w:lineRule="auto"/>
+        <w:jc w:val="both"/>
+        <w:rPr>
+          <w:rFonts w:eastAsia="ArialMT" w:cstheme="minorHAnsi"/>
+        </w:rPr>
+      </w:pPr>
+      <w:r>
+        <w:rPr>
+          <w:rFonts w:eastAsia="ArialMT" w:cstheme="minorHAnsi"/>
+        </w:rPr>
+        <w:t xml:space="preserve">Para realizar a importação dos dados da BASE B e sua execução do </w:t>
+      </w:r>
+      <w:proofErr w:type="spellStart"/>
+      <w:r>
+        <w:rPr>
+          <w:rFonts w:eastAsia="ArialMT" w:cstheme="minorHAnsi"/>
+        </w:rPr>
+        <w:t>pipeline</w:t>
+      </w:r>
+      <w:proofErr w:type="spellEnd"/>
+      <w:r>
+        <w:rPr>
+          <w:rFonts w:eastAsia="ArialMT" w:cstheme="minorHAnsi"/>
+        </w:rPr>
+        <w:t xml:space="preserve">, foram gerados os Scripts </w:t>
+      </w:r>
+      <w:r>
+        <w:rPr>
+          <w:rFonts w:eastAsia="ArialMT" w:cstheme="minorHAnsi"/>
+          <w:b/>
+        </w:rPr>
+        <w:t>B1_</w:t>
+      </w:r>
+      <w:proofErr w:type="spellStart"/>
+      <w:r>
+        <w:rPr>
+          <w:rFonts w:eastAsia="ArialMT" w:cstheme="minorHAnsi"/>
+          <w:b/>
+        </w:rPr>
+        <w:t>Script_STG</w:t>
+      </w:r>
+      <w:proofErr w:type="spellEnd"/>
+      <w:r>
+        <w:rPr>
+          <w:rFonts w:eastAsia="ArialMT" w:cstheme="minorHAnsi"/>
+          <w:b/>
+        </w:rPr>
+        <w:t>.</w:t>
+      </w:r>
+      <w:proofErr w:type="spellStart"/>
+      <w:r>
+        <w:rPr>
+          <w:rFonts w:eastAsia="ArialMT" w:cstheme="minorHAnsi"/>
+          <w:b/>
+        </w:rPr>
+        <w:t>py</w:t>
+      </w:r>
+      <w:proofErr w:type="spellEnd"/>
+      <w:r>
+        <w:rPr>
+          <w:rFonts w:eastAsia="ArialMT" w:cstheme="minorHAnsi"/>
+        </w:rPr>
+        <w:t xml:space="preserve"> e </w:t>
+      </w:r>
+      <w:r>
+        <w:rPr>
+          <w:rFonts w:eastAsia="ArialMT" w:cstheme="minorHAnsi"/>
+          <w:b/>
+        </w:rPr>
+        <w:t>B2_</w:t>
+      </w:r>
+      <w:proofErr w:type="spellStart"/>
+      <w:r>
+        <w:rPr>
+          <w:rFonts w:eastAsia="ArialMT" w:cstheme="minorHAnsi"/>
+          <w:b/>
+        </w:rPr>
+        <w:t>Script_FT</w:t>
+      </w:r>
+      <w:proofErr w:type="spellEnd"/>
+      <w:r>
+        <w:rPr>
+          <w:rFonts w:eastAsia="ArialMT" w:cstheme="minorHAnsi"/>
+          <w:b/>
+        </w:rPr>
+        <w:t>.</w:t>
+      </w:r>
+      <w:proofErr w:type="spellStart"/>
+      <w:r>
+        <w:rPr>
+          <w:rFonts w:eastAsia="ArialMT" w:cstheme="minorHAnsi"/>
+          <w:b/>
+        </w:rPr>
+        <w:t>py</w:t>
+      </w:r>
+      <w:proofErr w:type="spellEnd"/>
     </w:p>
     <w:sectPr>
       <w:pgSz w:w="11906" w:h="16838"/>
@@ -1764,6 +2374,92 @@
 <file path=word/numbering.xml><?xml version="1.0" encoding="utf-8"?>
 <w:numbering xmlns:ve="http://schemas.openxmlformats.org/markup-compatibility/2006" xmlns:o="urn:schemas-microsoft-com:office:office" xmlns:r="http://schemas.openxmlformats.org/officeDocument/2006/relationships" xmlns:m="http://schemas.openxmlformats.org/officeDocument/2006/math" xmlns:v="urn:schemas-microsoft-com:vml" xmlns:wp="http://schemas.openxmlformats.org/drawingml/2006/wordprocessingDrawing" xmlns:w10="urn:schemas-microsoft-com:office:word" xmlns:w="http://schemas.openxmlformats.org/wordprocessingml/2006/main" xmlns:wne="http://schemas.microsoft.com/office/word/2006/wordml">
   <w:abstractNum w:abstractNumId="0">
+    <w:nsid w:val="04852159"/>
+    <w:multiLevelType w:val="hybridMultilevel"/>
+    <w:tmpl w:val="32CAE1B0"/>
+    <w:lvl w:ilvl="0" w:tplc="0416000F">
+      <w:start w:val="1"/>
+      <w:numFmt w:val="decimal"/>
+      <w:lvlText w:val="%1."/>
+      <w:lvlJc w:val="left"/>
+      <w:pPr>
+        <w:ind w:left="720" w:hanging="360"/>
+      </w:pPr>
+    </w:lvl>
+    <w:lvl w:ilvl="1" w:tplc="04160019" w:tentative="1">
+      <w:start w:val="1"/>
+      <w:numFmt w:val="lowerLetter"/>
+      <w:lvlText w:val="%2."/>
+      <w:lvlJc w:val="left"/>
+      <w:pPr>
+        <w:ind w:left="1440" w:hanging="360"/>
+      </w:pPr>
+    </w:lvl>
+    <w:lvl w:ilvl="2" w:tplc="0416001B" w:tentative="1">
+      <w:start w:val="1"/>
+      <w:numFmt w:val="lowerRoman"/>
+      <w:lvlText w:val="%3."/>
+      <w:lvlJc w:val="right"/>
+      <w:pPr>
+        <w:ind w:left="2160" w:hanging="180"/>
+      </w:pPr>
+    </w:lvl>
+    <w:lvl w:ilvl="3" w:tplc="0416000F" w:tentative="1">
+      <w:start w:val="1"/>
+      <w:numFmt w:val="decimal"/>
+      <w:lvlText w:val="%4."/>
+      <w:lvlJc w:val="left"/>
+      <w:pPr>
+        <w:ind w:left="2880" w:hanging="360"/>
+      </w:pPr>
+    </w:lvl>
+    <w:lvl w:ilvl="4" w:tplc="04160019" w:tentative="1">
+      <w:start w:val="1"/>
+      <w:numFmt w:val="lowerLetter"/>
+      <w:lvlText w:val="%5."/>
+      <w:lvlJc w:val="left"/>
+      <w:pPr>
+        <w:ind w:left="3600" w:hanging="360"/>
+      </w:pPr>
+    </w:lvl>
+    <w:lvl w:ilvl="5" w:tplc="0416001B" w:tentative="1">
+      <w:start w:val="1"/>
+      <w:numFmt w:val="lowerRoman"/>
+      <w:lvlText w:val="%6."/>
+      <w:lvlJc w:val="right"/>
+      <w:pPr>
+        <w:ind w:left="4320" w:hanging="180"/>
+      </w:pPr>
+    </w:lvl>
+    <w:lvl w:ilvl="6" w:tplc="0416000F" w:tentative="1">
+      <w:start w:val="1"/>
+      <w:numFmt w:val="decimal"/>
+      <w:lvlText w:val="%7."/>
+      <w:lvlJc w:val="left"/>
+      <w:pPr>
+        <w:ind w:left="5040" w:hanging="360"/>
+      </w:pPr>
+    </w:lvl>
+    <w:lvl w:ilvl="7" w:tplc="04160019" w:tentative="1">
+      <w:start w:val="1"/>
+      <w:numFmt w:val="lowerLetter"/>
+      <w:lvlText w:val="%8."/>
+      <w:lvlJc w:val="left"/>
+      <w:pPr>
+        <w:ind w:left="5760" w:hanging="360"/>
+      </w:pPr>
+    </w:lvl>
+    <w:lvl w:ilvl="8" w:tplc="0416001B" w:tentative="1">
+      <w:start w:val="1"/>
+      <w:numFmt w:val="lowerRoman"/>
+      <w:lvlText w:val="%9."/>
+      <w:lvlJc w:val="right"/>
+      <w:pPr>
+        <w:ind w:left="6480" w:hanging="180"/>
+      </w:pPr>
+    </w:lvl>
+  </w:abstractNum>
+  <w:abstractNum w:abstractNumId="1">
     <w:nsid w:val="28BF508A"/>
     <w:multiLevelType w:val="hybridMultilevel"/>
     <w:tmpl w:val="FCA25D44"/>
@@ -1849,7 +2545,7 @@
       </w:pPr>
     </w:lvl>
   </w:abstractNum>
-  <w:abstractNum w:abstractNumId="1">
+  <w:abstractNum w:abstractNumId="2">
     <w:nsid w:val="300B4739"/>
     <w:multiLevelType w:val="hybridMultilevel"/>
     <w:tmpl w:val="4192E24A"/>
@@ -1938,7 +2634,7 @@
       </w:pPr>
     </w:lvl>
   </w:abstractNum>
-  <w:abstractNum w:abstractNumId="2">
+  <w:abstractNum w:abstractNumId="3">
     <w:nsid w:val="49F166B1"/>
     <w:multiLevelType w:val="hybridMultilevel"/>
     <w:tmpl w:val="AA74C6B8"/>
@@ -2024,7 +2720,7 @@
       </w:pPr>
     </w:lvl>
   </w:abstractNum>
-  <w:abstractNum w:abstractNumId="3">
+  <w:abstractNum w:abstractNumId="4">
     <w:nsid w:val="61FD7941"/>
     <w:multiLevelType w:val="hybridMultilevel"/>
     <w:tmpl w:val="CA407C68"/>
@@ -2113,7 +2809,7 @@
       </w:pPr>
     </w:lvl>
   </w:abstractNum>
-  <w:abstractNum w:abstractNumId="4">
+  <w:abstractNum w:abstractNumId="5">
     <w:nsid w:val="64486421"/>
     <w:multiLevelType w:val="hybridMultilevel"/>
     <w:tmpl w:val="613EDB7E"/>
@@ -2202,7 +2898,7 @@
       </w:pPr>
     </w:lvl>
   </w:abstractNum>
-  <w:abstractNum w:abstractNumId="5">
+  <w:abstractNum w:abstractNumId="6">
     <w:nsid w:val="7A0A3171"/>
     <w:multiLevelType w:val="hybridMultilevel"/>
     <w:tmpl w:val="7ECCBFAA"/>
@@ -2294,7 +2990,7 @@
       </w:pPr>
     </w:lvl>
   </w:abstractNum>
-  <w:abstractNum w:abstractNumId="6">
+  <w:abstractNum w:abstractNumId="7">
     <w:nsid w:val="7B095FBE"/>
     <w:multiLevelType w:val="hybridMultilevel"/>
     <w:tmpl w:val="8F424550"/>
@@ -2383,7 +3079,7 @@
       </w:pPr>
     </w:lvl>
   </w:abstractNum>
-  <w:abstractNum w:abstractNumId="7">
+  <w:abstractNum w:abstractNumId="8">
     <w:nsid w:val="7DE20C45"/>
     <w:multiLevelType w:val="hybridMultilevel"/>
     <w:tmpl w:val="E2824A5C"/>
@@ -2472,7 +3168,7 @@
       </w:pPr>
     </w:lvl>
   </w:abstractNum>
-  <w:abstractNum w:abstractNumId="8">
+  <w:abstractNum w:abstractNumId="9">
     <w:nsid w:val="7EE73AB8"/>
     <w:multiLevelType w:val="hybridMultilevel"/>
     <w:tmpl w:val="DEC4A6DE"/>
@@ -2562,30 +3258,33 @@
     </w:lvl>
   </w:abstractNum>
   <w:num w:numId="1">
+    <w:abstractNumId w:val="3"/>
+  </w:num>
+  <w:num w:numId="2">
+    <w:abstractNumId w:val="6"/>
+  </w:num>
+  <w:num w:numId="3">
+    <w:abstractNumId w:val="5"/>
+  </w:num>
+  <w:num w:numId="4">
+    <w:abstractNumId w:val="8"/>
+  </w:num>
+  <w:num w:numId="5">
     <w:abstractNumId w:val="2"/>
   </w:num>
-  <w:num w:numId="2">
-    <w:abstractNumId w:val="5"/>
-  </w:num>
-  <w:num w:numId="3">
+  <w:num w:numId="6">
     <w:abstractNumId w:val="4"/>
   </w:num>
-  <w:num w:numId="4">
+  <w:num w:numId="7">
+    <w:abstractNumId w:val="9"/>
+  </w:num>
+  <w:num w:numId="8">
     <w:abstractNumId w:val="7"/>
   </w:num>
-  <w:num w:numId="5">
+  <w:num w:numId="9">
     <w:abstractNumId w:val="1"/>
   </w:num>
-  <w:num w:numId="6">
-    <w:abstractNumId w:val="3"/>
-  </w:num>
-  <w:num w:numId="7">
-    <w:abstractNumId w:val="8"/>
-  </w:num>
-  <w:num w:numId="8">
-    <w:abstractNumId w:val="6"/>
-  </w:num>
-  <w:num w:numId="9">
+  <w:num w:numId="10">
     <w:abstractNumId w:val="0"/>
   </w:num>
 </w:numbering>

</xml_diff>